<commit_message>
i chang my name
</commit_message>
<xml_diff>
--- a/Docs/Cover Letter for Smart للعقارات.docx
+++ b/Docs/Cover Letter for Smart للعقارات.docx
@@ -1,6 +1,6 @@
 
 <file path=word/document.xml><?xml version="1.0" encoding="utf-8"?>
-<w:document xmlns:wpc="http://schemas.microsoft.com/office/word/2010/wordprocessingCanvas" xmlns:cx="http://schemas.microsoft.com/office/drawing/2014/chartex" xmlns:cx1="http://schemas.microsoft.com/office/drawing/2015/9/8/chartex" xmlns:mc="http://schemas.openxmlformats.org/markup-compatibility/2006" xmlns:o="urn:schemas-microsoft-com:office:office" xmlns:r="http://schemas.openxmlformats.org/officeDocument/2006/relationships" xmlns:m="http://schemas.openxmlformats.org/officeDocument/2006/math" xmlns:v="urn:schemas-microsoft-com:vml" xmlns:wp14="http://schemas.microsoft.com/office/word/2010/wordprocessingDrawing" xmlns:wp="http://schemas.openxmlformats.org/drawingml/2006/wordprocessingDrawing" xmlns:w10="urn:schemas-microsoft-com:office:word" xmlns:w="http://schemas.openxmlformats.org/wordprocessingml/2006/main" xmlns:w14="http://schemas.microsoft.com/office/word/2010/wordml" xmlns:w15="http://schemas.microsoft.com/office/word/2012/wordml" xmlns:w16se="http://schemas.microsoft.com/office/word/2015/wordml/symex" xmlns:wpg="http://schemas.microsoft.com/office/word/2010/wordprocessingGroup" xmlns:wpi="http://schemas.microsoft.com/office/word/2010/wordprocessingInk" xmlns:wne="http://schemas.microsoft.com/office/word/2006/wordml" xmlns:wps="http://schemas.microsoft.com/office/word/2010/wordprocessingShape" mc:Ignorable="w14 w15 w16se wp14">
+<w:document xmlns:wpc="http://schemas.microsoft.com/office/word/2010/wordprocessingCanvas" xmlns:mc="http://schemas.openxmlformats.org/markup-compatibility/2006" xmlns:o="urn:schemas-microsoft-com:office:office" xmlns:r="http://schemas.openxmlformats.org/officeDocument/2006/relationships" xmlns:m="http://schemas.openxmlformats.org/officeDocument/2006/math" xmlns:v="urn:schemas-microsoft-com:vml" xmlns:wp14="http://schemas.microsoft.com/office/word/2010/wordprocessingDrawing" xmlns:wp="http://schemas.openxmlformats.org/drawingml/2006/wordprocessingDrawing" xmlns:w10="urn:schemas-microsoft-com:office:word" xmlns:w="http://schemas.openxmlformats.org/wordprocessingml/2006/main" xmlns:w14="http://schemas.microsoft.com/office/word/2010/wordml" xmlns:w15="http://schemas.microsoft.com/office/word/2012/wordml" xmlns:wpg="http://schemas.microsoft.com/office/word/2010/wordprocessingGroup" xmlns:wpi="http://schemas.microsoft.com/office/word/2010/wordprocessingInk" xmlns:wne="http://schemas.microsoft.com/office/word/2006/wordml" xmlns:wps="http://schemas.microsoft.com/office/word/2010/wordprocessingShape" mc:Ignorable="w14 w15 wp14">
   <w:body>
     <w:p>
       <w:pPr>
@@ -264,7 +264,6 @@
       <w:pPr>
         <w:pStyle w:val="Style9"/>
         <w:rPr>
-          <w:rFonts w:hint="cs"/>
           <w:b w:val="0"/>
           <w:bCs/>
           <w:sz w:val="40"/>
@@ -354,8 +353,6 @@
       <w:r>
         <w:t>https://github.com/waleed-alaaser</w:t>
       </w:r>
-      <w:bookmarkStart w:id="0" w:name="_GoBack"/>
-      <w:bookmarkEnd w:id="0"/>
     </w:p>
     <w:p>
       <w:pPr>
@@ -370,8 +367,32 @@
         <w:t xml:space="preserve">3) </w:t>
       </w:r>
       <w:r>
-        <w:t>Mohamed Roshdy Tawfik Soliman</w:t>
-      </w:r>
+        <w:t>Moh</w:t>
+      </w:r>
+      <w:r>
+        <w:t xml:space="preserve">amed </w:t>
+      </w:r>
+      <w:proofErr w:type="spellStart"/>
+      <w:r>
+        <w:t>Roshdy</w:t>
+      </w:r>
+      <w:proofErr w:type="spellEnd"/>
+      <w:r>
+        <w:t xml:space="preserve"> </w:t>
+      </w:r>
+      <w:proofErr w:type="spellStart"/>
+      <w:r>
+        <w:t>Twfyq</w:t>
+      </w:r>
+      <w:proofErr w:type="spellEnd"/>
+      <w:r>
+        <w:t xml:space="preserve"> </w:t>
+      </w:r>
+      <w:proofErr w:type="spellStart"/>
+      <w:r>
+        <w:t>Soliman</w:t>
+      </w:r>
+      <w:proofErr w:type="spellEnd"/>
     </w:p>
     <w:p>
       <w:pPr>
@@ -667,10 +688,12 @@
           <w:bottom w:val="single" w:sz="6" w:space="1" w:color="auto"/>
         </w:pBdr>
       </w:pPr>
+      <w:bookmarkStart w:id="0" w:name="_GoBack"/>
       <w:r>
         <w:t>https://github.com/samarsayedA710</w:t>
       </w:r>
     </w:p>
+    <w:bookmarkEnd w:id="0"/>
     <w:p>
       <w:pPr>
         <w:pStyle w:val="Style9"/>
@@ -2026,72 +2049,28 @@
           <w:sz w:val="35"/>
           <w:szCs w:val="35"/>
         </w:rPr>
-        <w:t xml:space="preserve">We believe that our project aligns perfectly with your interests and needs, as we share a commitment to innovation and efficiency. We are also open to exploring potential collaborations or partnerships </w:t>
-      </w:r>
-      <w:proofErr w:type="gramStart"/>
-      <w:r>
-        <w:rPr>
-          <w:rFonts w:asciiTheme="minorBidi" w:hAnsiTheme="minorBidi"/>
-          <w:b/>
-          <w:bCs/>
-          <w:sz w:val="35"/>
-          <w:szCs w:val="35"/>
-        </w:rPr>
-        <w:t>to further enhance</w:t>
-      </w:r>
-      <w:proofErr w:type="gramEnd"/>
-      <w:r>
-        <w:rPr>
-          <w:rFonts w:asciiTheme="minorBidi" w:hAnsiTheme="minorBidi"/>
-          <w:b/>
-          <w:bCs/>
-          <w:sz w:val="35"/>
-          <w:szCs w:val="35"/>
-        </w:rPr>
-        <w:t xml:space="preserve"> the value and impact of the project.</w:t>
-      </w:r>
-    </w:p>
-    <w:p>
-      <w:pPr>
-        <w:rPr>
-          <w:rFonts w:asciiTheme="minorBidi" w:hAnsiTheme="minorBidi"/>
-          <w:b/>
-          <w:bCs/>
-          <w:sz w:val="35"/>
-          <w:szCs w:val="35"/>
-        </w:rPr>
-      </w:pPr>
-      <w:r>
-        <w:rPr>
-          <w:rFonts w:asciiTheme="minorBidi" w:hAnsiTheme="minorBidi"/>
-          <w:b/>
-          <w:bCs/>
-          <w:sz w:val="35"/>
-          <w:szCs w:val="35"/>
-        </w:rPr>
-        <w:t xml:space="preserve">The timeline for the project </w:t>
-      </w:r>
-      <w:proofErr w:type="gramStart"/>
-      <w:r>
-        <w:rPr>
-          <w:rFonts w:asciiTheme="minorBidi" w:hAnsiTheme="minorBidi"/>
-          <w:b/>
-          <w:bCs/>
-          <w:sz w:val="35"/>
-          <w:szCs w:val="35"/>
-        </w:rPr>
-        <w:t>is expected</w:t>
-      </w:r>
-      <w:proofErr w:type="gramEnd"/>
-      <w:r>
-        <w:rPr>
-          <w:rFonts w:asciiTheme="minorBidi" w:hAnsiTheme="minorBidi"/>
-          <w:b/>
-          <w:bCs/>
-          <w:sz w:val="35"/>
-          <w:szCs w:val="35"/>
-        </w:rPr>
-        <w:t xml:space="preserve"> to </w:t>
+        <w:t>We believe that our project aligns perfectly with your interests and needs, as we share a commitment to innovation and efficiency. We are also open to exploring potential collaborations or partnerships to further enhance the value and impact of the project.</w:t>
+      </w:r>
+    </w:p>
+    <w:p>
+      <w:pPr>
+        <w:rPr>
+          <w:rFonts w:asciiTheme="minorBidi" w:hAnsiTheme="minorBidi"/>
+          <w:b/>
+          <w:bCs/>
+          <w:sz w:val="35"/>
+          <w:szCs w:val="35"/>
+        </w:rPr>
+      </w:pPr>
+      <w:r>
+        <w:rPr>
+          <w:rFonts w:asciiTheme="minorBidi" w:hAnsiTheme="minorBidi"/>
+          <w:b/>
+          <w:bCs/>
+          <w:sz w:val="35"/>
+          <w:szCs w:val="35"/>
+        </w:rPr>
+        <w:t xml:space="preserve">The timeline for the project is expected to </w:t>
       </w:r>
       <w:r>
         <w:rPr>
@@ -2432,8 +2411,8 @@
 </file>
 
 <file path=word/numbering.xml><?xml version="1.0" encoding="utf-8"?>
-<w:numbering xmlns:wpc="http://schemas.microsoft.com/office/word/2010/wordprocessingCanvas" xmlns:cx="http://schemas.microsoft.com/office/drawing/2014/chartex" xmlns:cx1="http://schemas.microsoft.com/office/drawing/2015/9/8/chartex" xmlns:mc="http://schemas.openxmlformats.org/markup-compatibility/2006" xmlns:o="urn:schemas-microsoft-com:office:office" xmlns:r="http://schemas.openxmlformats.org/officeDocument/2006/relationships" xmlns:m="http://schemas.openxmlformats.org/officeDocument/2006/math" xmlns:v="urn:schemas-microsoft-com:vml" xmlns:wp14="http://schemas.microsoft.com/office/word/2010/wordprocessingDrawing" xmlns:wp="http://schemas.openxmlformats.org/drawingml/2006/wordprocessingDrawing" xmlns:w10="urn:schemas-microsoft-com:office:word" xmlns:w="http://schemas.openxmlformats.org/wordprocessingml/2006/main" xmlns:w14="http://schemas.microsoft.com/office/word/2010/wordml" xmlns:w15="http://schemas.microsoft.com/office/word/2012/wordml" xmlns:w16se="http://schemas.microsoft.com/office/word/2015/wordml/symex" xmlns:wpg="http://schemas.microsoft.com/office/word/2010/wordprocessingGroup" xmlns:wpi="http://schemas.microsoft.com/office/word/2010/wordprocessingInk" xmlns:wne="http://schemas.microsoft.com/office/word/2006/wordml" xmlns:wps="http://schemas.microsoft.com/office/word/2010/wordprocessingShape" mc:Ignorable="w14 w15 w16se wp14">
-  <w:abstractNum w:abstractNumId="0" w15:restartNumberingAfterBreak="0">
+<w:numbering xmlns:wpc="http://schemas.microsoft.com/office/word/2010/wordprocessingCanvas" xmlns:mc="http://schemas.openxmlformats.org/markup-compatibility/2006" xmlns:o="urn:schemas-microsoft-com:office:office" xmlns:r="http://schemas.openxmlformats.org/officeDocument/2006/relationships" xmlns:m="http://schemas.openxmlformats.org/officeDocument/2006/math" xmlns:v="urn:schemas-microsoft-com:vml" xmlns:wp14="http://schemas.microsoft.com/office/word/2010/wordprocessingDrawing" xmlns:wp="http://schemas.openxmlformats.org/drawingml/2006/wordprocessingDrawing" xmlns:w10="urn:schemas-microsoft-com:office:word" xmlns:w="http://schemas.openxmlformats.org/wordprocessingml/2006/main" xmlns:w14="http://schemas.microsoft.com/office/word/2010/wordml" xmlns:w15="http://schemas.microsoft.com/office/word/2012/wordml" xmlns:wpg="http://schemas.microsoft.com/office/word/2010/wordprocessingGroup" xmlns:wpi="http://schemas.microsoft.com/office/word/2010/wordprocessingInk" xmlns:wne="http://schemas.microsoft.com/office/word/2006/wordml" xmlns:wps="http://schemas.microsoft.com/office/word/2010/wordprocessingShape" mc:Ignorable="w14 w15 wp14">
+  <w:abstractNum w:abstractNumId="0">
     <w:nsid w:val="01C6393C"/>
     <w:multiLevelType w:val="multilevel"/>
     <w:tmpl w:val="EC7C1948"/>
@@ -2582,7 +2561,7 @@
       </w:rPr>
     </w:lvl>
   </w:abstractNum>
-  <w:abstractNum w:abstractNumId="1" w15:restartNumberingAfterBreak="0">
+  <w:abstractNum w:abstractNumId="1">
     <w:nsid w:val="07016DD5"/>
     <w:multiLevelType w:val="multilevel"/>
     <w:tmpl w:val="9650117C"/>
@@ -2731,7 +2710,7 @@
       </w:rPr>
     </w:lvl>
   </w:abstractNum>
-  <w:abstractNum w:abstractNumId="2" w15:restartNumberingAfterBreak="0">
+  <w:abstractNum w:abstractNumId="2">
     <w:nsid w:val="27714D97"/>
     <w:multiLevelType w:val="multilevel"/>
     <w:tmpl w:val="CA361D64"/>
@@ -2880,7 +2859,7 @@
       </w:rPr>
     </w:lvl>
   </w:abstractNum>
-  <w:abstractNum w:abstractNumId="3" w15:restartNumberingAfterBreak="0">
+  <w:abstractNum w:abstractNumId="3">
     <w:nsid w:val="2CF448CB"/>
     <w:multiLevelType w:val="multilevel"/>
     <w:tmpl w:val="C596C32C"/>
@@ -3029,7 +3008,7 @@
       </w:rPr>
     </w:lvl>
   </w:abstractNum>
-  <w:abstractNum w:abstractNumId="4" w15:restartNumberingAfterBreak="0">
+  <w:abstractNum w:abstractNumId="4">
     <w:nsid w:val="3D0E79AE"/>
     <w:multiLevelType w:val="multilevel"/>
     <w:tmpl w:val="D58AB262"/>
@@ -3178,7 +3157,7 @@
       </w:rPr>
     </w:lvl>
   </w:abstractNum>
-  <w:abstractNum w:abstractNumId="5" w15:restartNumberingAfterBreak="0">
+  <w:abstractNum w:abstractNumId="5">
     <w:nsid w:val="4CCE510D"/>
     <w:multiLevelType w:val="multilevel"/>
     <w:tmpl w:val="46F8E982"/>
@@ -3327,7 +3306,7 @@
       </w:rPr>
     </w:lvl>
   </w:abstractNum>
-  <w:abstractNum w:abstractNumId="6" w15:restartNumberingAfterBreak="0">
+  <w:abstractNum w:abstractNumId="6">
     <w:nsid w:val="619965CC"/>
     <w:multiLevelType w:val="multilevel"/>
     <w:tmpl w:val="0D3C3590"/>
@@ -3476,7 +3455,7 @@
       </w:rPr>
     </w:lvl>
   </w:abstractNum>
-  <w:abstractNum w:abstractNumId="7" w15:restartNumberingAfterBreak="0">
+  <w:abstractNum w:abstractNumId="7">
     <w:nsid w:val="620B157D"/>
     <w:multiLevelType w:val="multilevel"/>
     <w:tmpl w:val="4C5E1A9A"/>
@@ -3625,7 +3604,7 @@
       </w:rPr>
     </w:lvl>
   </w:abstractNum>
-  <w:abstractNum w:abstractNumId="8" w15:restartNumberingAfterBreak="0">
+  <w:abstractNum w:abstractNumId="8">
     <w:nsid w:val="66AD5A50"/>
     <w:multiLevelType w:val="multilevel"/>
     <w:tmpl w:val="F6D4C768"/>
@@ -3805,7 +3784,7 @@
 </file>
 
 <file path=word/styles.xml><?xml version="1.0" encoding="utf-8"?>
-<w:styles xmlns:mc="http://schemas.openxmlformats.org/markup-compatibility/2006" xmlns:r="http://schemas.openxmlformats.org/officeDocument/2006/relationships" xmlns:w="http://schemas.openxmlformats.org/wordprocessingml/2006/main" xmlns:w14="http://schemas.microsoft.com/office/word/2010/wordml" xmlns:w15="http://schemas.microsoft.com/office/word/2012/wordml" xmlns:w16se="http://schemas.microsoft.com/office/word/2015/wordml/symex" mc:Ignorable="w14 w15 w16se">
+<w:styles xmlns:mc="http://schemas.openxmlformats.org/markup-compatibility/2006" xmlns:r="http://schemas.openxmlformats.org/officeDocument/2006/relationships" xmlns:w="http://schemas.openxmlformats.org/wordprocessingml/2006/main" xmlns:w14="http://schemas.microsoft.com/office/word/2010/wordml" xmlns:w15="http://schemas.microsoft.com/office/word/2012/wordml" mc:Ignorable="w14 w15">
   <w:docDefaults>
     <w:rPrDefault>
       <w:rPr>
@@ -4963,7 +4942,7 @@
 </file>
 
 <file path=customXml/itemProps1.xml><?xml version="1.0" encoding="utf-8"?>
-<ds:datastoreItem xmlns:ds="http://schemas.openxmlformats.org/officeDocument/2006/customXml" ds:itemID="{5E411ECC-2B03-4F5F-807E-729F725E6A1B}">
+<ds:datastoreItem xmlns:ds="http://schemas.openxmlformats.org/officeDocument/2006/customXml" ds:itemID="{528717C7-D9EE-43AB-8AE9-D4A5D92A0C7B}">
   <ds:schemaRefs>
     <ds:schemaRef ds:uri="http://schemas.openxmlformats.org/officeDocument/2006/bibliography"/>
   </ds:schemaRefs>

</xml_diff>